<commit_message>
Finished mod 10 peer review
</commit_message>
<xml_diff>
--- a/Mod_10_Peer_Review.docx
+++ b/Mod_10_Peer_Review.docx
@@ -70,31 +70,23 @@
         <w:t>This affects this part of the rubric, “</w:t>
       </w:r>
       <w:r>
-        <w:t xml:space="preserve">Organization of Project Folder: Project files should be consistently organized into subfolders (such as an </w:t>
-      </w:r>
-      <w:proofErr w:type="spellStart"/>
-      <w:r>
-        <w:t>img</w:t>
-      </w:r>
-      <w:proofErr w:type="spellEnd"/>
-      <w:r>
-        <w:t xml:space="preserve"> folder, </w:t>
-      </w:r>
-      <w:proofErr w:type="spellStart"/>
-      <w:r>
-        <w:t>css</w:t>
-      </w:r>
-      <w:proofErr w:type="spellEnd"/>
-      <w:r>
-        <w:t xml:space="preserve"> folder, etc.)</w:t>
+        <w:t>Organization of Project Folder: Project files should be consistently organized into subfolders (such as an img folder, css folder, etc.)</w:t>
       </w:r>
       <w:r>
         <w:t>.”</w:t>
       </w:r>
     </w:p>
     <w:p/>
-    <w:p>
-      <w:r>
+    <w:p/>
+    <w:p/>
+    <w:p/>
+    <w:p/>
+    <w:p/>
+    <w:p/>
+    <w:p/>
+    <w:p>
+      <w:r>
+        <w:lastRenderedPageBreak/>
         <w:t xml:space="preserve">Arabelle Stroud </w:t>
       </w:r>
     </w:p>
@@ -122,13 +114,238 @@
     <w:p/>
     <w:p>
       <w:r>
+        <w:t xml:space="preserve">Advice #2 </w:t>
+      </w:r>
+    </w:p>
+    <w:p>
+      <w:r>
+        <w:t xml:space="preserve">The text for your table on the “Species” page is a little hard to read. Try making the text here either bigger or changing the background colors of the table. </w:t>
+      </w:r>
+    </w:p>
+    <w:p>
+      <w:r>
+        <w:t>This affects this part of the rubric, “</w:t>
+      </w:r>
+      <w:r>
+        <w:t>Your website uses basic Web Accessibility strategies we learned in class, including alt attributes for all images and clearly legible text (consider both font &amp; choice of contrasting colors)</w:t>
+      </w:r>
+      <w:r>
+        <w:t>.”</w:t>
+      </w:r>
+    </w:p>
+    <w:p>
+      <w:r>
+        <w:t xml:space="preserve">Advice #3 </w:t>
+      </w:r>
+    </w:p>
+    <w:p>
+      <w:r>
+        <w:t xml:space="preserve">The grid on the </w:t>
+      </w:r>
+      <w:r>
+        <w:t>“Species”</w:t>
+      </w:r>
+      <w:r>
+        <w:t xml:space="preserve"> page isn’t working correctly. Each image is overlapping on top of another and their text. The items within the grid’s boxes are bigger than the size of the grid’s boxes. </w:t>
+      </w:r>
+      <w:r>
+        <w:t>The grid is only using the size of the “figure” element as the size of each section in the grid.</w:t>
+      </w:r>
+      <w:r>
+        <w:t xml:space="preserve"> For some reason the “figure” element’s size isn’t adjusting to having the image and caption in it. </w:t>
+      </w:r>
+      <w:r>
+        <w:t xml:space="preserve">From my own testing try </w:t>
+      </w:r>
+      <w:r>
+        <w:t xml:space="preserve">setting a size for the “grid-template-rows” to like “repeat(5, 550px)” rather than “auto” to accommodate for the total size </w:t>
+      </w:r>
+      <w:r>
+        <w:t xml:space="preserve">of the content you want in each box </w:t>
+      </w:r>
+      <w:r>
+        <w:t>and a little bit of spac</w:t>
+      </w:r>
+      <w:r>
+        <w:t xml:space="preserve">e from </w:t>
+      </w:r>
+      <w:r>
+        <w:t>the content</w:t>
+      </w:r>
+      <w:r>
+        <w:t xml:space="preserve"> below</w:t>
+      </w:r>
+      <w:r>
+        <w:t>.</w:t>
+      </w:r>
+      <w:r>
+        <w:t xml:space="preserve"> Additionally, you may need to redo the media queries for the grid to fix break points. </w:t>
+      </w:r>
+    </w:p>
+    <w:p>
+      <w:r>
+        <w:drawing>
+          <wp:anchor distT="0" distB="0" distL="114300" distR="114300" simplePos="0" relativeHeight="251658240" behindDoc="1" locked="0" layoutInCell="1" allowOverlap="1" wp14:anchorId="238F75D0" wp14:editId="6E6CBB59">
+            <wp:simplePos x="0" y="0"/>
+            <wp:positionH relativeFrom="column">
+              <wp:posOffset>0</wp:posOffset>
+            </wp:positionH>
+            <wp:positionV relativeFrom="paragraph">
+              <wp:posOffset>0</wp:posOffset>
+            </wp:positionV>
+            <wp:extent cx="2442845" cy="1460500"/>
+            <wp:effectExtent l="0" t="0" r="0" b="6350"/>
+            <wp:wrapNone/>
+            <wp:docPr id="789371159" name="Picture 1" descr="A collage of penguins&#10;&#10;AI-generated content may be incorrect."/>
+            <wp:cNvGraphicFramePr>
+              <a:graphicFrameLocks xmlns:a="http://schemas.openxmlformats.org/drawingml/2006/main" noChangeAspect="1"/>
+            </wp:cNvGraphicFramePr>
+            <a:graphic xmlns:a="http://schemas.openxmlformats.org/drawingml/2006/main">
+              <a:graphicData uri="http://schemas.openxmlformats.org/drawingml/2006/picture">
+                <pic:pic xmlns:pic="http://schemas.openxmlformats.org/drawingml/2006/picture">
+                  <pic:nvPicPr>
+                    <pic:cNvPr id="789371159" name="Picture 1" descr="A collage of penguins&#10;&#10;AI-generated content may be incorrect."/>
+                    <pic:cNvPicPr/>
+                  </pic:nvPicPr>
+                  <pic:blipFill>
+                    <a:blip r:embed="rId4" cstate="print">
+                      <a:extLst>
+                        <a:ext uri="{28A0092B-C50C-407E-A947-70E740481C1C}">
+                          <a14:useLocalDpi xmlns:a14="http://schemas.microsoft.com/office/drawing/2010/main" val="0"/>
+                        </a:ext>
+                      </a:extLst>
+                    </a:blip>
+                    <a:stretch>
+                      <a:fillRect/>
+                    </a:stretch>
+                  </pic:blipFill>
+                  <pic:spPr>
+                    <a:xfrm>
+                      <a:off x="0" y="0"/>
+                      <a:ext cx="2442845" cy="1460500"/>
+                    </a:xfrm>
+                    <a:prstGeom prst="rect">
+                      <a:avLst/>
+                    </a:prstGeom>
+                  </pic:spPr>
+                </pic:pic>
+              </a:graphicData>
+            </a:graphic>
+          </wp:anchor>
+        </w:drawing>
+      </w:r>
+      <w:r>
+        <w:t xml:space="preserve"> </w:t>
+      </w:r>
+      <w:r>
+        <w:tab/>
+      </w:r>
+      <w:r>
+        <w:tab/>
+      </w:r>
+    </w:p>
+    <w:p/>
+    <w:p>
+      <w:pPr>
+        <w:ind w:left="3600" w:firstLine="720"/>
+      </w:pPr>
+      <w:r>
+        <w:t xml:space="preserve">This is what it was doing for me. </w:t>
+      </w:r>
+    </w:p>
+    <w:p/>
+    <w:p/>
+    <w:p>
+      <w:r>
+        <w:t>This affects these parts of the rubric, “</w:t>
+      </w:r>
+      <w:r>
+        <w:t>Functionality: All components of your website are functional.</w:t>
+      </w:r>
+      <w:r>
+        <w:t>”, and “</w:t>
+      </w:r>
+      <w:r>
+        <w:t>Your website follows the basic principles of graphic design.</w:t>
+      </w:r>
+      <w:r>
+        <w:t>”</w:t>
+      </w:r>
+    </w:p>
+    <w:p>
+      <w:r>
         <w:lastRenderedPageBreak/>
-        <w:t xml:space="preserve">Advice #2 </w:t>
-      </w:r>
-    </w:p>
-    <w:p>
-      <w:r>
-        <w:t xml:space="preserve">The text for your table on the “Species” page is a little hard to read. Try making the text here either bigger or changing the background colors of the table. </w:t>
+        <w:t xml:space="preserve">Samantha Friedman </w:t>
+      </w:r>
+    </w:p>
+    <w:p>
+      <w:r>
+        <w:t>Advice #1</w:t>
+      </w:r>
+    </w:p>
+    <w:p>
+      <w:r>
+        <w:t>Your boxes</w:t>
+      </w:r>
+      <w:r>
+        <w:t xml:space="preserve"> (</w:t>
+      </w:r>
+      <w:r>
+        <w:t>“.book-card”</w:t>
+      </w:r>
+      <w:r>
+        <w:t>)</w:t>
+      </w:r>
+      <w:r>
+        <w:t xml:space="preserve"> in the flex box</w:t>
+      </w:r>
+      <w:r>
+        <w:t xml:space="preserve"> </w:t>
+      </w:r>
+      <w:r>
+        <w:t>(</w:t>
+      </w:r>
+      <w:r>
+        <w:t>“.book-list”</w:t>
+      </w:r>
+      <w:r>
+        <w:t xml:space="preserve">) </w:t>
+      </w:r>
+      <w:r>
+        <w:t xml:space="preserve">are displaying are different sizes. </w:t>
+      </w:r>
+      <w:r>
+        <w:t xml:space="preserve">This affects the alignment of your webpages. </w:t>
+      </w:r>
+      <w:r>
+        <w:t xml:space="preserve">First take the “margin: auto” out of the “.book-card”. This is what makes your boxes a different size. Next change the height for your “.book-card img” from </w:t>
+      </w:r>
+      <w:r>
+        <w:t>“</w:t>
+      </w:r>
+      <w:r>
+        <w:t>100%</w:t>
+      </w:r>
+      <w:r>
+        <w:t>”</w:t>
+      </w:r>
+      <w:r>
+        <w:t xml:space="preserve"> to “auto”. Finally for the “.book-list” change the “justify-content: center” to “</w:t>
+      </w:r>
+      <w:r>
+        <w:t xml:space="preserve">“justify-content: </w:t>
+      </w:r>
+      <w:r>
+        <w:t>space-around</w:t>
+      </w:r>
+      <w:r>
+        <w:t>”</w:t>
+      </w:r>
+      <w:r>
+        <w:t xml:space="preserve">. This should add the space between the boxes again. Now they should all be the same size as well. </w:t>
+      </w:r>
+      <w:r>
+        <w:t xml:space="preserve">Tried it on every page through the inspect tool on Google Chrome and that seemed to do the trick. </w:t>
       </w:r>
     </w:p>
     <w:p>
@@ -136,23 +353,70 @@
         <w:t>This affects this part of the rubric, “</w:t>
       </w:r>
       <w:r>
-        <w:t>Your website uses basic Web Accessibility strategies we learned in class, including alt attributes for all images and clearly legible text (consider both font &amp; choice of contrasting colors)</w:t>
-      </w:r>
-      <w:r>
-        <w:t>.”</w:t>
-      </w:r>
-    </w:p>
-    <w:p>
-      <w:r>
-        <w:t xml:space="preserve">Advice #3 </w:t>
+        <w:t>Your website follows the basic principles of graphic design.</w:t>
+      </w:r>
+      <w:r>
+        <w:t>”</w:t>
+      </w:r>
+    </w:p>
+    <w:p>
+      <w:r>
+        <w:t>Advice #2</w:t>
+      </w:r>
+    </w:p>
+    <w:p>
+      <w:r>
+        <w:t xml:space="preserve">When the screen becomes smaller your boxes (book-cards) when they are vertically oriented are touching. Try adding “margin-bottom: 2em” to the “.bookcard” of your CSS file to add space between those elements. </w:t>
+      </w:r>
+    </w:p>
+    <w:p>
+      <w:r>
+        <w:t>This affects this part of the rubric, “</w:t>
+      </w:r>
+      <w:r>
+        <w:t>Responsive Web Design: All pages of your site must employ RWD strategies we learned in class so that your page looks good at a variety of screen widths, including mobile devices!</w:t>
+      </w:r>
+      <w:r>
+        <w:t>”</w:t>
+      </w:r>
+    </w:p>
+    <w:p>
+      <w:r>
+        <w:t>Advice #3</w:t>
+      </w:r>
+    </w:p>
+    <w:p>
+      <w:r>
+        <w:t>I noticed that your styles.css file contains duplicate code.</w:t>
+      </w:r>
+      <w:r>
+        <w:t xml:space="preserve"> Here are some examples: “.book-card:hover” is in two spots with the exact same code on lines 312 and 379. “.book-card” is in four spots but with varying code on lines 76, 136, 301, and 368.</w:t>
+      </w:r>
+    </w:p>
+    <w:p>
+      <w:r>
+        <w:t>These are just a couple of examples. I would recommend either using the search function to find duplicate code or using the inspect tool on your browser.</w:t>
+      </w:r>
+      <w:r>
+        <w:t xml:space="preserve"> Then combine whatever you need to into one piece of code. </w:t>
+      </w:r>
+      <w:r>
+        <w:t xml:space="preserve"> For me using Google Chrome it shows the duplicated code being overwritten by the lowest code in your file. This is probably the easiest way to do it. I would check different parts of your code to make get rid of duplicate code. The duplicate code will make it harder to edit the webpage. </w:t>
+      </w:r>
+    </w:p>
+    <w:p>
+      <w:r>
+        <w:t>This affects this part of the rubric. “</w:t>
+      </w:r>
+      <w:r>
+        <w:t>CSS Code Documentation: CSS is logically organized &amp; labeled with comments. No old commented out code is left.</w:t>
+      </w:r>
+      <w:r>
+        <w:t>”</w:t>
       </w:r>
     </w:p>
     <w:p/>
-    <w:p>
-      <w:r>
-        <w:t xml:space="preserve">Samantha Friedman </w:t>
-      </w:r>
-    </w:p>
+    <w:p/>
     <w:sectPr>
       <w:pgSz w:w="12240" w:h="15840"/>
       <w:pgMar w:top="1440" w:right="1440" w:bottom="1440" w:left="1440" w:header="720" w:footer="720" w:gutter="0"/>

</xml_diff>